<commit_message>
Updated Python version and notebooks for new python version.
</commit_message>
<xml_diff>
--- a/docs/Thesis/Thesis_Content.docx
+++ b/docs/Thesis/Thesis_Content.docx
@@ -130,6 +130,15 @@
     </w:p>
     <w:sdt>
       <w:sdtPr>
+        <w:rPr>
+          <w:rFonts w:ascii="Arial" w:eastAsiaTheme="minorHAnsi" w:hAnsi="Arial" w:cstheme="minorBidi"/>
+          <w:b w:val="0"/>
+          <w:bCs w:val="0"/>
+          <w:color w:val="auto"/>
+          <w:sz w:val="24"/>
+          <w:szCs w:val="24"/>
+          <w:lang w:val="en-ZA"/>
+        </w:rPr>
         <w:id w:val="118421463"/>
         <w:docPartObj>
           <w:docPartGallery w:val="Table of Contents"/>
@@ -138,12 +147,7 @@
       </w:sdtPr>
       <w:sdtEndPr>
         <w:rPr>
-          <w:rFonts w:ascii="Arial" w:eastAsiaTheme="minorHAnsi" w:hAnsi="Arial" w:cstheme="minorBidi"/>
           <w:noProof/>
-          <w:color w:val="auto"/>
-          <w:sz w:val="24"/>
-          <w:szCs w:val="24"/>
-          <w:lang w:val="en-ZA"/>
         </w:rPr>
       </w:sdtEndPr>
       <w:sdtContent>
@@ -159,6 +163,7 @@
           <w:pPr>
             <w:pStyle w:val="TOC1"/>
             <w:tabs>
+              <w:tab w:val="left" w:pos="1440"/>
               <w:tab w:val="right" w:leader="dot" w:pos="9010"/>
             </w:tabs>
             <w:rPr>
@@ -188,12 +193,31 @@
             </w:rPr>
             <w:fldChar w:fldCharType="separate"/>
           </w:r>
-          <w:hyperlink w:anchor="_Toc68032887" w:history="1">
+          <w:hyperlink w:anchor="_Toc68074701" w:history="1">
             <w:r>
               <w:rPr>
                 <w:rStyle w:val="Hyperlink"/>
                 <w:noProof/>
               </w:rPr>
+              <w:t>Chapter 1:</w:t>
+            </w:r>
+            <w:r>
+              <w:rPr>
+                <w:rFonts w:eastAsiaTheme="minorEastAsia" w:cstheme="minorBidi"/>
+                <w:b w:val="0"/>
+                <w:bCs w:val="0"/>
+                <w:i w:val="0"/>
+                <w:iCs w:val="0"/>
+                <w:noProof/>
+                <w:lang w:eastAsia="en-GB"/>
+              </w:rPr>
+              <w:tab/>
+            </w:r>
+            <w:r>
+              <w:rPr>
+                <w:rStyle w:val="Hyperlink"/>
+                <w:noProof/>
+              </w:rPr>
               <w:t>Introduction</w:t>
             </w:r>
             <w:r>
@@ -215,7 +239,7 @@
                 <w:noProof/>
                 <w:webHidden/>
               </w:rPr>
-              <w:instrText xml:space="preserve"> PAGEREF _Toc68032887 \h </w:instrText>
+              <w:instrText xml:space="preserve"> PAGEREF _Toc68074701 \h </w:instrText>
             </w:r>
             <w:r>
               <w:rPr>
@@ -263,7 +287,7 @@
               <w:lang w:eastAsia="en-GB"/>
             </w:rPr>
           </w:pPr>
-          <w:hyperlink w:anchor="_Toc68032888" w:history="1">
+          <w:hyperlink w:anchor="_Toc68074702" w:history="1">
             <w:r>
               <w:rPr>
                 <w:rStyle w:val="Hyperlink"/>
@@ -288,7 +312,7 @@
                 <w:rStyle w:val="Hyperlink"/>
                 <w:noProof/>
               </w:rPr>
-              <w:t>Introduction</w:t>
+              <w:t>Criminal Investigations</w:t>
             </w:r>
             <w:r>
               <w:rPr>
@@ -309,7 +333,7 @@
                 <w:noProof/>
                 <w:webHidden/>
               </w:rPr>
-              <w:instrText xml:space="preserve"> PAGEREF _Toc68032888 \h </w:instrText>
+              <w:instrText xml:space="preserve"> PAGEREF _Toc68074702 \h </w:instrText>
             </w:r>
             <w:r>
               <w:rPr>
@@ -330,366 +354,6 @@
                 <w:webHidden/>
               </w:rPr>
               <w:t>3</w:t>
-            </w:r>
-            <w:r>
-              <w:rPr>
-                <w:noProof/>
-                <w:webHidden/>
-              </w:rPr>
-              <w:fldChar w:fldCharType="end"/>
-            </w:r>
-          </w:hyperlink>
-        </w:p>
-        <w:p>
-          <w:pPr>
-            <w:pStyle w:val="TOC3"/>
-            <w:tabs>
-              <w:tab w:val="left" w:pos="1200"/>
-              <w:tab w:val="right" w:leader="dot" w:pos="9010"/>
-            </w:tabs>
-            <w:rPr>
-              <w:rFonts w:eastAsiaTheme="minorEastAsia" w:cstheme="minorBidi"/>
-              <w:noProof/>
-              <w:sz w:val="24"/>
-              <w:szCs w:val="24"/>
-              <w:lang w:eastAsia="en-GB"/>
-            </w:rPr>
-          </w:pPr>
-          <w:hyperlink w:anchor="_Toc68032889" w:history="1">
-            <w:r>
-              <w:rPr>
-                <w:rStyle w:val="Hyperlink"/>
-                <w:noProof/>
-              </w:rPr>
-              <w:t>1.1.1</w:t>
-            </w:r>
-            <w:r>
-              <w:rPr>
-                <w:rFonts w:eastAsiaTheme="minorEastAsia" w:cstheme="minorBidi"/>
-                <w:noProof/>
-                <w:sz w:val="24"/>
-                <w:szCs w:val="24"/>
-                <w:lang w:eastAsia="en-GB"/>
-              </w:rPr>
-              <w:tab/>
-            </w:r>
-            <w:r>
-              <w:rPr>
-                <w:rStyle w:val="Hyperlink"/>
-                <w:noProof/>
-              </w:rPr>
-              <w:t>Criminal Investigations</w:t>
-            </w:r>
-            <w:r>
-              <w:rPr>
-                <w:noProof/>
-                <w:webHidden/>
-              </w:rPr>
-              <w:tab/>
-            </w:r>
-            <w:r>
-              <w:rPr>
-                <w:noProof/>
-                <w:webHidden/>
-              </w:rPr>
-              <w:fldChar w:fldCharType="begin"/>
-            </w:r>
-            <w:r>
-              <w:rPr>
-                <w:noProof/>
-                <w:webHidden/>
-              </w:rPr>
-              <w:instrText xml:space="preserve"> PAGEREF _Toc68032889 \h </w:instrText>
-            </w:r>
-            <w:r>
-              <w:rPr>
-                <w:noProof/>
-                <w:webHidden/>
-              </w:rPr>
-            </w:r>
-            <w:r>
-              <w:rPr>
-                <w:noProof/>
-                <w:webHidden/>
-              </w:rPr>
-              <w:fldChar w:fldCharType="separate"/>
-            </w:r>
-            <w:r>
-              <w:rPr>
-                <w:noProof/>
-                <w:webHidden/>
-              </w:rPr>
-              <w:t>3</w:t>
-            </w:r>
-            <w:r>
-              <w:rPr>
-                <w:noProof/>
-                <w:webHidden/>
-              </w:rPr>
-              <w:fldChar w:fldCharType="end"/>
-            </w:r>
-          </w:hyperlink>
-        </w:p>
-        <w:p>
-          <w:pPr>
-            <w:pStyle w:val="TOC3"/>
-            <w:tabs>
-              <w:tab w:val="left" w:pos="1200"/>
-              <w:tab w:val="right" w:leader="dot" w:pos="9010"/>
-            </w:tabs>
-            <w:rPr>
-              <w:rFonts w:eastAsiaTheme="minorEastAsia" w:cstheme="minorBidi"/>
-              <w:noProof/>
-              <w:sz w:val="24"/>
-              <w:szCs w:val="24"/>
-              <w:lang w:eastAsia="en-GB"/>
-            </w:rPr>
-          </w:pPr>
-          <w:hyperlink w:anchor="_Toc68032890" w:history="1">
-            <w:r>
-              <w:rPr>
-                <w:rStyle w:val="Hyperlink"/>
-                <w:noProof/>
-              </w:rPr>
-              <w:t>1.1.2</w:t>
-            </w:r>
-            <w:r>
-              <w:rPr>
-                <w:rFonts w:eastAsiaTheme="minorEastAsia" w:cstheme="minorBidi"/>
-                <w:noProof/>
-                <w:sz w:val="24"/>
-                <w:szCs w:val="24"/>
-                <w:lang w:eastAsia="en-GB"/>
-              </w:rPr>
-              <w:tab/>
-            </w:r>
-            <w:r>
-              <w:rPr>
-                <w:rStyle w:val="Hyperlink"/>
-                <w:noProof/>
-              </w:rPr>
-              <w:t>Digital Forensic Investigations</w:t>
-            </w:r>
-            <w:r>
-              <w:rPr>
-                <w:noProof/>
-                <w:webHidden/>
-              </w:rPr>
-              <w:tab/>
-            </w:r>
-            <w:r>
-              <w:rPr>
-                <w:noProof/>
-                <w:webHidden/>
-              </w:rPr>
-              <w:fldChar w:fldCharType="begin"/>
-            </w:r>
-            <w:r>
-              <w:rPr>
-                <w:noProof/>
-                <w:webHidden/>
-              </w:rPr>
-              <w:instrText xml:space="preserve"> PAGEREF _Toc68032890 \h </w:instrText>
-            </w:r>
-            <w:r>
-              <w:rPr>
-                <w:noProof/>
-                <w:webHidden/>
-              </w:rPr>
-            </w:r>
-            <w:r>
-              <w:rPr>
-                <w:noProof/>
-                <w:webHidden/>
-              </w:rPr>
-              <w:fldChar w:fldCharType="separate"/>
-            </w:r>
-            <w:r>
-              <w:rPr>
-                <w:noProof/>
-                <w:webHidden/>
-              </w:rPr>
-              <w:t>4</w:t>
-            </w:r>
-            <w:r>
-              <w:rPr>
-                <w:noProof/>
-                <w:webHidden/>
-              </w:rPr>
-              <w:fldChar w:fldCharType="end"/>
-            </w:r>
-          </w:hyperlink>
-        </w:p>
-        <w:p>
-          <w:pPr>
-            <w:pStyle w:val="TOC3"/>
-            <w:tabs>
-              <w:tab w:val="left" w:pos="1200"/>
-              <w:tab w:val="right" w:leader="dot" w:pos="9010"/>
-            </w:tabs>
-            <w:rPr>
-              <w:rFonts w:eastAsiaTheme="minorEastAsia" w:cstheme="minorBidi"/>
-              <w:noProof/>
-              <w:sz w:val="24"/>
-              <w:szCs w:val="24"/>
-              <w:lang w:eastAsia="en-GB"/>
-            </w:rPr>
-          </w:pPr>
-          <w:hyperlink w:anchor="_Toc68032891" w:history="1">
-            <w:r>
-              <w:rPr>
-                <w:rStyle w:val="Hyperlink"/>
-                <w:noProof/>
-              </w:rPr>
-              <w:t>1.1.3</w:t>
-            </w:r>
-            <w:r>
-              <w:rPr>
-                <w:rFonts w:eastAsiaTheme="minorEastAsia" w:cstheme="minorBidi"/>
-                <w:noProof/>
-                <w:sz w:val="24"/>
-                <w:szCs w:val="24"/>
-                <w:lang w:eastAsia="en-GB"/>
-              </w:rPr>
-              <w:tab/>
-            </w:r>
-            <w:r>
-              <w:rPr>
-                <w:rStyle w:val="Hyperlink"/>
-                <w:noProof/>
-              </w:rPr>
-              <w:t>Email as Digital Evidence</w:t>
-            </w:r>
-            <w:r>
-              <w:rPr>
-                <w:noProof/>
-                <w:webHidden/>
-              </w:rPr>
-              <w:tab/>
-            </w:r>
-            <w:r>
-              <w:rPr>
-                <w:noProof/>
-                <w:webHidden/>
-              </w:rPr>
-              <w:fldChar w:fldCharType="begin"/>
-            </w:r>
-            <w:r>
-              <w:rPr>
-                <w:noProof/>
-                <w:webHidden/>
-              </w:rPr>
-              <w:instrText xml:space="preserve"> PAGEREF _Toc68032891 \h </w:instrText>
-            </w:r>
-            <w:r>
-              <w:rPr>
-                <w:noProof/>
-                <w:webHidden/>
-              </w:rPr>
-            </w:r>
-            <w:r>
-              <w:rPr>
-                <w:noProof/>
-                <w:webHidden/>
-              </w:rPr>
-              <w:fldChar w:fldCharType="separate"/>
-            </w:r>
-            <w:r>
-              <w:rPr>
-                <w:noProof/>
-                <w:webHidden/>
-              </w:rPr>
-              <w:t>5</w:t>
-            </w:r>
-            <w:r>
-              <w:rPr>
-                <w:noProof/>
-                <w:webHidden/>
-              </w:rPr>
-              <w:fldChar w:fldCharType="end"/>
-            </w:r>
-          </w:hyperlink>
-        </w:p>
-        <w:p>
-          <w:pPr>
-            <w:pStyle w:val="TOC3"/>
-            <w:tabs>
-              <w:tab w:val="left" w:pos="1200"/>
-              <w:tab w:val="right" w:leader="dot" w:pos="9010"/>
-            </w:tabs>
-            <w:rPr>
-              <w:rFonts w:eastAsiaTheme="minorEastAsia" w:cstheme="minorBidi"/>
-              <w:noProof/>
-              <w:sz w:val="24"/>
-              <w:szCs w:val="24"/>
-              <w:lang w:eastAsia="en-GB"/>
-            </w:rPr>
-          </w:pPr>
-          <w:hyperlink w:anchor="_Toc68032892" w:history="1">
-            <w:r>
-              <w:rPr>
-                <w:rStyle w:val="Hyperlink"/>
-                <w:noProof/>
-              </w:rPr>
-              <w:t>1.1.4</w:t>
-            </w:r>
-            <w:r>
-              <w:rPr>
-                <w:rFonts w:eastAsiaTheme="minorEastAsia" w:cstheme="minorBidi"/>
-                <w:noProof/>
-                <w:sz w:val="24"/>
-                <w:szCs w:val="24"/>
-                <w:lang w:eastAsia="en-GB"/>
-              </w:rPr>
-              <w:tab/>
-            </w:r>
-            <w:r>
-              <w:rPr>
-                <w:rStyle w:val="Hyperlink"/>
-                <w:noProof/>
-              </w:rPr>
-              <w:t>Problem Statement</w:t>
-            </w:r>
-            <w:r>
-              <w:rPr>
-                <w:noProof/>
-                <w:webHidden/>
-              </w:rPr>
-              <w:tab/>
-            </w:r>
-            <w:r>
-              <w:rPr>
-                <w:noProof/>
-                <w:webHidden/>
-              </w:rPr>
-              <w:fldChar w:fldCharType="begin"/>
-            </w:r>
-            <w:r>
-              <w:rPr>
-                <w:noProof/>
-                <w:webHidden/>
-              </w:rPr>
-              <w:instrText xml:space="preserve"> PAGEREF _Toc68032892 \h </w:instrText>
-            </w:r>
-            <w:r>
-              <w:rPr>
-                <w:noProof/>
-                <w:webHidden/>
-              </w:rPr>
-            </w:r>
-            <w:r>
-              <w:rPr>
-                <w:noProof/>
-                <w:webHidden/>
-              </w:rPr>
-              <w:fldChar w:fldCharType="separate"/>
-            </w:r>
-            <w:r>
-              <w:rPr>
-                <w:noProof/>
-                <w:webHidden/>
-              </w:rPr>
-              <w:t>5</w:t>
             </w:r>
             <w:r>
               <w:rPr>
@@ -717,11 +381,12 @@
               <w:lang w:eastAsia="en-GB"/>
             </w:rPr>
           </w:pPr>
-          <w:hyperlink w:anchor="_Toc68032893" w:history="1">
+          <w:hyperlink w:anchor="_Toc68074703" w:history="1">
             <w:r>
               <w:rPr>
                 <w:rStyle w:val="Hyperlink"/>
                 <w:noProof/>
+                <w:highlight w:val="yellow"/>
               </w:rPr>
               <w:t>1.2</w:t>
             </w:r>
@@ -741,8 +406,9 @@
               <w:rPr>
                 <w:rStyle w:val="Hyperlink"/>
                 <w:noProof/>
-              </w:rPr>
-              <w:t>Motivation</w:t>
+                <w:highlight w:val="yellow"/>
+              </w:rPr>
+              <w:t>Digital Forensic Investigations</w:t>
             </w:r>
             <w:r>
               <w:rPr>
@@ -763,7 +429,7 @@
                 <w:noProof/>
                 <w:webHidden/>
               </w:rPr>
-              <w:instrText xml:space="preserve"> PAGEREF _Toc68032893 \h </w:instrText>
+              <w:instrText xml:space="preserve"> PAGEREF _Toc68074703 \h </w:instrText>
             </w:r>
             <w:r>
               <w:rPr>
@@ -783,7 +449,7 @@
                 <w:noProof/>
                 <w:webHidden/>
               </w:rPr>
-              <w:t>5</w:t>
+              <w:t>4</w:t>
             </w:r>
             <w:r>
               <w:rPr>
@@ -811,7 +477,7 @@
               <w:lang w:eastAsia="en-GB"/>
             </w:rPr>
           </w:pPr>
-          <w:hyperlink w:anchor="_Toc68032894" w:history="1">
+          <w:hyperlink w:anchor="_Toc68074704" w:history="1">
             <w:r>
               <w:rPr>
                 <w:rStyle w:val="Hyperlink"/>
@@ -836,7 +502,7 @@
                 <w:rStyle w:val="Hyperlink"/>
                 <w:noProof/>
               </w:rPr>
-              <w:t>Objectives/methodology</w:t>
+              <w:t>Email as Digital Evidence</w:t>
             </w:r>
             <w:r>
               <w:rPr>
@@ -857,7 +523,7 @@
                 <w:noProof/>
                 <w:webHidden/>
               </w:rPr>
-              <w:instrText xml:space="preserve"> PAGEREF _Toc68032894 \h </w:instrText>
+              <w:instrText xml:space="preserve"> PAGEREF _Toc68074704 \h </w:instrText>
             </w:r>
             <w:r>
               <w:rPr>
@@ -905,7 +571,7 @@
               <w:lang w:eastAsia="en-GB"/>
             </w:rPr>
           </w:pPr>
-          <w:hyperlink w:anchor="_Toc68032895" w:history="1">
+          <w:hyperlink w:anchor="_Toc68074705" w:history="1">
             <w:r>
               <w:rPr>
                 <w:rStyle w:val="Hyperlink"/>
@@ -930,7 +596,7 @@
                 <w:rStyle w:val="Hyperlink"/>
                 <w:noProof/>
               </w:rPr>
-              <w:t>Layout</w:t>
+              <w:t>Problem Statement</w:t>
             </w:r>
             <w:r>
               <w:rPr>
@@ -951,7 +617,7 @@
                 <w:noProof/>
                 <w:webHidden/>
               </w:rPr>
-              <w:instrText xml:space="preserve"> PAGEREF _Toc68032895 \h </w:instrText>
+              <w:instrText xml:space="preserve"> PAGEREF _Toc68074705 \h </w:instrText>
             </w:r>
             <w:r>
               <w:rPr>
@@ -999,7 +665,7 @@
               <w:lang w:eastAsia="en-GB"/>
             </w:rPr>
           </w:pPr>
-          <w:hyperlink w:anchor="_Toc68032896" w:history="1">
+          <w:hyperlink w:anchor="_Toc68074706" w:history="1">
             <w:r>
               <w:rPr>
                 <w:rStyle w:val="Hyperlink"/>
@@ -1024,6 +690,288 @@
                 <w:rStyle w:val="Hyperlink"/>
                 <w:noProof/>
               </w:rPr>
+              <w:t>Motivation</w:t>
+            </w:r>
+            <w:r>
+              <w:rPr>
+                <w:noProof/>
+                <w:webHidden/>
+              </w:rPr>
+              <w:tab/>
+            </w:r>
+            <w:r>
+              <w:rPr>
+                <w:noProof/>
+                <w:webHidden/>
+              </w:rPr>
+              <w:fldChar w:fldCharType="begin"/>
+            </w:r>
+            <w:r>
+              <w:rPr>
+                <w:noProof/>
+                <w:webHidden/>
+              </w:rPr>
+              <w:instrText xml:space="preserve"> PAGEREF _Toc68074706 \h </w:instrText>
+            </w:r>
+            <w:r>
+              <w:rPr>
+                <w:noProof/>
+                <w:webHidden/>
+              </w:rPr>
+            </w:r>
+            <w:r>
+              <w:rPr>
+                <w:noProof/>
+                <w:webHidden/>
+              </w:rPr>
+              <w:fldChar w:fldCharType="separate"/>
+            </w:r>
+            <w:r>
+              <w:rPr>
+                <w:noProof/>
+                <w:webHidden/>
+              </w:rPr>
+              <w:t>5</w:t>
+            </w:r>
+            <w:r>
+              <w:rPr>
+                <w:noProof/>
+                <w:webHidden/>
+              </w:rPr>
+              <w:fldChar w:fldCharType="end"/>
+            </w:r>
+          </w:hyperlink>
+        </w:p>
+        <w:p>
+          <w:pPr>
+            <w:pStyle w:val="TOC2"/>
+            <w:tabs>
+              <w:tab w:val="left" w:pos="960"/>
+              <w:tab w:val="right" w:leader="dot" w:pos="9010"/>
+            </w:tabs>
+            <w:rPr>
+              <w:rFonts w:eastAsiaTheme="minorEastAsia" w:cstheme="minorBidi"/>
+              <w:b w:val="0"/>
+              <w:bCs w:val="0"/>
+              <w:noProof/>
+              <w:sz w:val="24"/>
+              <w:szCs w:val="24"/>
+              <w:lang w:eastAsia="en-GB"/>
+            </w:rPr>
+          </w:pPr>
+          <w:hyperlink w:anchor="_Toc68074707" w:history="1">
+            <w:r>
+              <w:rPr>
+                <w:rStyle w:val="Hyperlink"/>
+                <w:noProof/>
+              </w:rPr>
+              <w:t>1.6</w:t>
+            </w:r>
+            <w:r>
+              <w:rPr>
+                <w:rFonts w:eastAsiaTheme="minorEastAsia" w:cstheme="minorBidi"/>
+                <w:b w:val="0"/>
+                <w:bCs w:val="0"/>
+                <w:noProof/>
+                <w:sz w:val="24"/>
+                <w:szCs w:val="24"/>
+                <w:lang w:eastAsia="en-GB"/>
+              </w:rPr>
+              <w:tab/>
+            </w:r>
+            <w:r>
+              <w:rPr>
+                <w:rStyle w:val="Hyperlink"/>
+                <w:noProof/>
+              </w:rPr>
+              <w:t>Objectives/methodology</w:t>
+            </w:r>
+            <w:r>
+              <w:rPr>
+                <w:noProof/>
+                <w:webHidden/>
+              </w:rPr>
+              <w:tab/>
+            </w:r>
+            <w:r>
+              <w:rPr>
+                <w:noProof/>
+                <w:webHidden/>
+              </w:rPr>
+              <w:fldChar w:fldCharType="begin"/>
+            </w:r>
+            <w:r>
+              <w:rPr>
+                <w:noProof/>
+                <w:webHidden/>
+              </w:rPr>
+              <w:instrText xml:space="preserve"> PAGEREF _Toc68074707 \h </w:instrText>
+            </w:r>
+            <w:r>
+              <w:rPr>
+                <w:noProof/>
+                <w:webHidden/>
+              </w:rPr>
+            </w:r>
+            <w:r>
+              <w:rPr>
+                <w:noProof/>
+                <w:webHidden/>
+              </w:rPr>
+              <w:fldChar w:fldCharType="separate"/>
+            </w:r>
+            <w:r>
+              <w:rPr>
+                <w:noProof/>
+                <w:webHidden/>
+              </w:rPr>
+              <w:t>5</w:t>
+            </w:r>
+            <w:r>
+              <w:rPr>
+                <w:noProof/>
+                <w:webHidden/>
+              </w:rPr>
+              <w:fldChar w:fldCharType="end"/>
+            </w:r>
+          </w:hyperlink>
+        </w:p>
+        <w:p>
+          <w:pPr>
+            <w:pStyle w:val="TOC2"/>
+            <w:tabs>
+              <w:tab w:val="left" w:pos="960"/>
+              <w:tab w:val="right" w:leader="dot" w:pos="9010"/>
+            </w:tabs>
+            <w:rPr>
+              <w:rFonts w:eastAsiaTheme="minorEastAsia" w:cstheme="minorBidi"/>
+              <w:b w:val="0"/>
+              <w:bCs w:val="0"/>
+              <w:noProof/>
+              <w:sz w:val="24"/>
+              <w:szCs w:val="24"/>
+              <w:lang w:eastAsia="en-GB"/>
+            </w:rPr>
+          </w:pPr>
+          <w:hyperlink w:anchor="_Toc68074708" w:history="1">
+            <w:r>
+              <w:rPr>
+                <w:rStyle w:val="Hyperlink"/>
+                <w:noProof/>
+              </w:rPr>
+              <w:t>1.7</w:t>
+            </w:r>
+            <w:r>
+              <w:rPr>
+                <w:rFonts w:eastAsiaTheme="minorEastAsia" w:cstheme="minorBidi"/>
+                <w:b w:val="0"/>
+                <w:bCs w:val="0"/>
+                <w:noProof/>
+                <w:sz w:val="24"/>
+                <w:szCs w:val="24"/>
+                <w:lang w:eastAsia="en-GB"/>
+              </w:rPr>
+              <w:tab/>
+            </w:r>
+            <w:r>
+              <w:rPr>
+                <w:rStyle w:val="Hyperlink"/>
+                <w:noProof/>
+              </w:rPr>
+              <w:t>Layout</w:t>
+            </w:r>
+            <w:r>
+              <w:rPr>
+                <w:noProof/>
+                <w:webHidden/>
+              </w:rPr>
+              <w:tab/>
+            </w:r>
+            <w:r>
+              <w:rPr>
+                <w:noProof/>
+                <w:webHidden/>
+              </w:rPr>
+              <w:fldChar w:fldCharType="begin"/>
+            </w:r>
+            <w:r>
+              <w:rPr>
+                <w:noProof/>
+                <w:webHidden/>
+              </w:rPr>
+              <w:instrText xml:space="preserve"> PAGEREF _Toc68074708 \h </w:instrText>
+            </w:r>
+            <w:r>
+              <w:rPr>
+                <w:noProof/>
+                <w:webHidden/>
+              </w:rPr>
+            </w:r>
+            <w:r>
+              <w:rPr>
+                <w:noProof/>
+                <w:webHidden/>
+              </w:rPr>
+              <w:fldChar w:fldCharType="separate"/>
+            </w:r>
+            <w:r>
+              <w:rPr>
+                <w:noProof/>
+                <w:webHidden/>
+              </w:rPr>
+              <w:t>5</w:t>
+            </w:r>
+            <w:r>
+              <w:rPr>
+                <w:noProof/>
+                <w:webHidden/>
+              </w:rPr>
+              <w:fldChar w:fldCharType="end"/>
+            </w:r>
+          </w:hyperlink>
+        </w:p>
+        <w:p>
+          <w:pPr>
+            <w:pStyle w:val="TOC2"/>
+            <w:tabs>
+              <w:tab w:val="left" w:pos="960"/>
+              <w:tab w:val="right" w:leader="dot" w:pos="9010"/>
+            </w:tabs>
+            <w:rPr>
+              <w:rFonts w:eastAsiaTheme="minorEastAsia" w:cstheme="minorBidi"/>
+              <w:b w:val="0"/>
+              <w:bCs w:val="0"/>
+              <w:noProof/>
+              <w:sz w:val="24"/>
+              <w:szCs w:val="24"/>
+              <w:lang w:eastAsia="en-GB"/>
+            </w:rPr>
+          </w:pPr>
+          <w:hyperlink w:anchor="_Toc68074709" w:history="1">
+            <w:r>
+              <w:rPr>
+                <w:rStyle w:val="Hyperlink"/>
+                <w:noProof/>
+              </w:rPr>
+              <w:t>1.8</w:t>
+            </w:r>
+            <w:r>
+              <w:rPr>
+                <w:rFonts w:eastAsiaTheme="minorEastAsia" w:cstheme="minorBidi"/>
+                <w:b w:val="0"/>
+                <w:bCs w:val="0"/>
+                <w:noProof/>
+                <w:sz w:val="24"/>
+                <w:szCs w:val="24"/>
+                <w:lang w:eastAsia="en-GB"/>
+              </w:rPr>
+              <w:tab/>
+            </w:r>
+            <w:r>
+              <w:rPr>
+                <w:rStyle w:val="Hyperlink"/>
+                <w:noProof/>
+              </w:rPr>
               <w:t>Conclusion</w:t>
             </w:r>
             <w:r>
@@ -1045,7 +993,7 @@
                 <w:noProof/>
                 <w:webHidden/>
               </w:rPr>
-              <w:instrText xml:space="preserve"> PAGEREF _Toc68032896 \h </w:instrText>
+              <w:instrText xml:space="preserve"> PAGEREF _Toc68074709 \h </w:instrText>
             </w:r>
             <w:r>
               <w:rPr>
@@ -1092,7 +1040,7 @@
               <w:lang w:eastAsia="en-GB"/>
             </w:rPr>
           </w:pPr>
-          <w:hyperlink w:anchor="_Toc68032897" w:history="1">
+          <w:hyperlink w:anchor="_Toc68074710" w:history="1">
             <w:r>
               <w:rPr>
                 <w:rStyle w:val="Hyperlink"/>
@@ -1119,7 +1067,7 @@
                 <w:noProof/>
                 <w:webHidden/>
               </w:rPr>
-              <w:instrText xml:space="preserve"> PAGEREF _Toc68032897 \h </w:instrText>
+              <w:instrText xml:space="preserve"> PAGEREF _Toc68074710 \h </w:instrText>
             </w:r>
             <w:r>
               <w:rPr>
@@ -1174,7 +1122,7 @@
       <w:pPr>
         <w:pStyle w:val="Heading1"/>
       </w:pPr>
-      <w:bookmarkStart w:id="0" w:name="_Toc68032887"/>
+      <w:bookmarkStart w:id="0" w:name="_Toc68074701"/>
       <w:r>
         <w:lastRenderedPageBreak/>
         <w:t>Introduction</w:t>
@@ -1189,16 +1137,20 @@
         <w:t>(5 – 6 pages)</w:t>
       </w:r>
     </w:p>
-    <w:p/>
+    <w:p>
+      <w:pPr>
+        <w:pStyle w:val="Heading2"/>
+      </w:pPr>
+      <w:r>
+        <w:t>Introduction</w:t>
+      </w:r>
+    </w:p>
     <w:p>
       <w:pPr>
         <w:pStyle w:val="Paragraphtext"/>
       </w:pPr>
       <w:r>
-        <w:t>The typical modern business contains a lot of information in a semi-structured electronic format</w:t>
-      </w:r>
-      <w:r>
-        <w:t xml:space="preserve"> due to </w:t>
+        <w:t xml:space="preserve">The typical modern business contains a lot of information in a semi-structured electronic format due to </w:t>
       </w:r>
       <w:r>
         <w:t xml:space="preserve">increasing </w:t>
@@ -1347,7 +1299,7 @@
       <w:pPr>
         <w:pStyle w:val="Heading2"/>
       </w:pPr>
-      <w:bookmarkStart w:id="1" w:name="_Toc68032889"/>
+      <w:bookmarkStart w:id="1" w:name="_Toc68074702"/>
       <w:r>
         <w:t>Criminal Investigations</w:t>
       </w:r>
@@ -1370,16 +1322,7 @@
         <w:t>,</w:t>
       </w:r>
       <w:r>
-        <w:t xml:space="preserve"> </w:t>
-      </w:r>
-      <w:r>
-        <w:t>correspondence</w:t>
-      </w:r>
-      <w:r>
-        <w:t xml:space="preserve"> and forensic data</w:t>
-      </w:r>
-      <w:r>
-        <w:t xml:space="preserve"> </w:t>
+        <w:t xml:space="preserve"> correspondence and forensic data </w:t>
       </w:r>
       <w:r>
         <w:fldChar w:fldCharType="begin"/>
@@ -1572,22 +1515,51 @@
         <w:fldChar w:fldCharType="end"/>
       </w:r>
       <w:r>
+        <w:t xml:space="preserve">. </w:t>
+      </w:r>
+      <w:r>
+        <w:t>Some</w:t>
+      </w:r>
+      <w:r>
+        <w:t xml:space="preserve"> lines of enquiry are eliminated which lead to an attrition of relevant material for prosecution </w:t>
+      </w:r>
+      <w:r>
+        <w:fldChar w:fldCharType="begin"/>
+      </w:r>
+      <w:r>
+        <w:instrText xml:space="preserve"> ADDIN ZOTERO_ITEM CSL_CITATION {"citationID":"Nvzflh3G","properties":{"formattedCitation":"[3]","plainCitation":"[3]","noteIndex":0},"citationItems":[{"id":197,"uris":["http://zotero.org/users/local/s9rEjHhl/items/MNQB7RNC"],"uri":["http://zotero.org/users/local/s9rEjHhl/items/MNQB7RNC"],"itemData":{"id":197,"type":"book","title":"Practice advice on core investigative doctrine 2005","author":[{"literal":"National Centre for Policing Excellence (NCPE) United Kingdom"}],"issued":{"date-parts":[["2005"]]}}}],"schema":"https://github.com/citation-style-language/schema/raw/master/csl-citation.json"} </w:instrText>
+      </w:r>
+      <w:r>
+        <w:fldChar w:fldCharType="separate"/>
+      </w:r>
+      <w:r>
+        <w:rPr>
+          <w:noProof/>
+        </w:rPr>
+        <w:t>[3]</w:t>
+      </w:r>
+      <w:r>
+        <w:fldChar w:fldCharType="end"/>
+      </w:r>
+      <w:r>
         <w:t>.</w:t>
       </w:r>
       <w:r>
         <w:t xml:space="preserve"> </w:t>
       </w:r>
-      <w:r>
-        <w:t>Some</w:t>
-      </w:r>
-      <w:r>
-        <w:t xml:space="preserve"> lines of enquiry are eliminated which lead to an attrition of relevant material for prosecution </w:t>
+    </w:p>
+    <w:p>
+      <w:pPr>
+        <w:pStyle w:val="Paragraphtext"/>
+      </w:pPr>
+      <w:r>
+        <w:t xml:space="preserve">All material gathered has to be preserved even if it is not used in the prosecution. Legislation in some countries require the police service to record all relevant evidence material gathered, retain the material and reveal all material relevant to a prosecution to the defence even if such material is not used in the prosecution </w:t>
       </w:r>
       <w:r>
         <w:fldChar w:fldCharType="begin"/>
       </w:r>
       <w:r>
-        <w:instrText xml:space="preserve"> ADDIN ZOTERO_ITEM CSL_CITATION {"citationID":"Nvzflh3G","properties":{"formattedCitation":"[3]","plainCitation":"[3]","noteIndex":0},"citationItems":[{"id":197,"uris":["http://zotero.org/users/local/s9rEjHhl/items/MNQB7RNC"],"uri":["http://zotero.org/users/local/s9rEjHhl/items/MNQB7RNC"],"itemData":{"id":197,"type":"book","title":"Practice advice on core investigative doctrine 2005","author":[{"literal":"National Centre for Policing Excellence (NCPE) United Kingdom"}],"issued":{"date-parts":[["2005"]]}}}],"schema":"https://github.com/citation-style-language/schema/raw/master/csl-citation.json"} </w:instrText>
+        <w:instrText xml:space="preserve"> ADDIN ZOTERO_ITEM CSL_CITATION {"citationID":"ftXgquvT","properties":{"formattedCitation":"[3]","plainCitation":"[3]","noteIndex":0},"citationItems":[{"id":197,"uris":["http://zotero.org/users/local/s9rEjHhl/items/MNQB7RNC"],"uri":["http://zotero.org/users/local/s9rEjHhl/items/MNQB7RNC"],"itemData":{"id":197,"type":"book","title":"Practice advice on core investigative doctrine 2005","author":[{"literal":"National Centre for Policing Excellence (NCPE) United Kingdom"}],"issued":{"date-parts":[["2005"]]}}}],"schema":"https://github.com/citation-style-language/schema/raw/master/csl-citation.json"} </w:instrText>
       </w:r>
       <w:r>
         <w:fldChar w:fldCharType="separate"/>
@@ -1602,30 +1574,58 @@
         <w:fldChar w:fldCharType="end"/>
       </w:r>
       <w:r>
-        <w:t>.</w:t>
-      </w:r>
-      <w:r>
-        <w:t xml:space="preserve"> </w:t>
-      </w:r>
+        <w:t xml:space="preserve">. Evidence presented in court needs to stand up to scrutiny of all alternative hypothesis so that there is no reasonable doubt the presented evidence points to the accused </w:t>
+      </w:r>
+      <w:r>
+        <w:fldChar w:fldCharType="begin"/>
+      </w:r>
+      <w:r>
+        <w:instrText xml:space="preserve"> ADDIN ZOTERO_ITEM CSL_CITATION {"citationID":"ybhESqw0","properties":{"formattedCitation":"[3]","plainCitation":"[3]","noteIndex":0},"citationItems":[{"id":197,"uris":["http://zotero.org/users/local/s9rEjHhl/items/MNQB7RNC"],"uri":["http://zotero.org/users/local/s9rEjHhl/items/MNQB7RNC"],"itemData":{"id":197,"type":"book","title":"Practice advice on core investigative doctrine 2005","author":[{"literal":"National Centre for Policing Excellence (NCPE) United Kingdom"}],"issued":{"date-parts":[["2005"]]}}}],"schema":"https://github.com/citation-style-language/schema/raw/master/csl-citation.json"} </w:instrText>
+      </w:r>
+      <w:r>
+        <w:fldChar w:fldCharType="separate"/>
+      </w:r>
+      <w:r>
+        <w:rPr>
+          <w:noProof/>
+        </w:rPr>
+        <w:t>[3]</w:t>
+      </w:r>
+      <w:r>
+        <w:fldChar w:fldCharType="end"/>
+      </w:r>
+      <w:r>
+        <w:t xml:space="preserve">. </w:t>
+      </w:r>
+    </w:p>
+    <w:p>
+      <w:pPr>
+        <w:pStyle w:val="Heading2"/>
+        <w:rPr>
+          <w:highlight w:val="yellow"/>
+        </w:rPr>
+      </w:pPr>
+      <w:bookmarkStart w:id="2" w:name="_Toc68074703"/>
+      <w:r>
+        <w:rPr>
+          <w:highlight w:val="yellow"/>
+        </w:rPr>
+        <w:t>Digital Forensic Investigations</w:t>
+      </w:r>
+      <w:bookmarkEnd w:id="2"/>
     </w:p>
     <w:p>
       <w:pPr>
         <w:pStyle w:val="Paragraphtext"/>
       </w:pPr>
       <w:r>
-        <w:t>All material gathered has to be preserved even if it is not used in the prosecution.</w:t>
-      </w:r>
-      <w:r>
-        <w:t xml:space="preserve"> </w:t>
-      </w:r>
-      <w:r>
-        <w:t xml:space="preserve">Legislation in some countries require the police service to record all relevant evidence material gathered, retain the material and reveal all material relevant to a prosecution to the defence even if such material is not used in the prosecution </w:t>
+        <w:t xml:space="preserve">Digital forensics has its roots in the observation that digital devices such as computers are utilized in committing crimes </w:t>
       </w:r>
       <w:r>
         <w:fldChar w:fldCharType="begin"/>
       </w:r>
       <w:r>
-        <w:instrText xml:space="preserve"> ADDIN ZOTERO_ITEM CSL_CITATION {"citationID":"ftXgquvT","properties":{"formattedCitation":"[3]","plainCitation":"[3]","noteIndex":0},"citationItems":[{"id":197,"uris":["http://zotero.org/users/local/s9rEjHhl/items/MNQB7RNC"],"uri":["http://zotero.org/users/local/s9rEjHhl/items/MNQB7RNC"],"itemData":{"id":197,"type":"book","title":"Practice advice on core investigative doctrine 2005","author":[{"literal":"National Centre for Policing Excellence (NCPE) United Kingdom"}],"issued":{"date-parts":[["2005"]]}}}],"schema":"https://github.com/citation-style-language/schema/raw/master/csl-citation.json"} </w:instrText>
+        <w:instrText xml:space="preserve"> ADDIN ZOTERO_ITEM CSL_CITATION {"citationID":"7qnXD8RW","properties":{"formattedCitation":"[2]","plainCitation":"[2]","noteIndex":0},"citationItems":[{"id":196,"uris":["http://zotero.org/users/local/s9rEjHhl/items/IG6Q2L2M"],"uri":["http://zotero.org/users/local/s9rEjHhl/items/IG6Q2L2M"],"itemData":{"id":196,"type":"book","event-place":"Cham","ISBN":"978-3-030-00580-1","language":"en","note":"DOI: 10.1007/978-3-030-00581-8","publisher":"Springer International Publishing","publisher-place":"Cham","source":"DOI.org (Crossref)","title":"Introductory Computer Forensics: A Hands-on Practical Approach","title-short":"Introductory Computer Forensics","URL":"http://link.springer.com/10.1007/978-3-030-00581-8","author":[{"family":"Lin","given":"Xiaodong"}],"accessed":{"date-parts":[["2020",11,28]]},"issued":{"date-parts":[["2018"]]}}}],"schema":"https://github.com/citation-style-language/schema/raw/master/csl-citation.json"} </w:instrText>
       </w:r>
       <w:r>
         <w:fldChar w:fldCharType="separate"/>
@@ -1634,82 +1634,13 @@
         <w:rPr>
           <w:noProof/>
         </w:rPr>
-        <w:t>[3]</w:t>
+        <w:t>[2]</w:t>
       </w:r>
       <w:r>
         <w:fldChar w:fldCharType="end"/>
       </w:r>
       <w:r>
-        <w:t xml:space="preserve">. Evidence presented in court needs to stand up to scrutiny of all alternative hypothesis so that there is no reasonable doubt the presented evidence points to the accused </w:t>
-      </w:r>
-      <w:r>
-        <w:fldChar w:fldCharType="begin"/>
-      </w:r>
-      <w:r>
-        <w:instrText xml:space="preserve"> ADDIN ZOTERO_ITEM CSL_CITATION {"citationID":"ybhESqw0","properties":{"formattedCitation":"[3]","plainCitation":"[3]","noteIndex":0},"citationItems":[{"id":197,"uris":["http://zotero.org/users/local/s9rEjHhl/items/MNQB7RNC"],"uri":["http://zotero.org/users/local/s9rEjHhl/items/MNQB7RNC"],"itemData":{"id":197,"type":"book","title":"Practice advice on core investigative doctrine 2005","author":[{"literal":"National Centre for Policing Excellence (NCPE) United Kingdom"}],"issued":{"date-parts":[["2005"]]}}}],"schema":"https://github.com/citation-style-language/schema/raw/master/csl-citation.json"} </w:instrText>
-      </w:r>
-      <w:r>
-        <w:fldChar w:fldCharType="separate"/>
-      </w:r>
-      <w:r>
-        <w:rPr>
-          <w:noProof/>
-        </w:rPr>
-        <w:t>[3]</w:t>
-      </w:r>
-      <w:r>
-        <w:fldChar w:fldCharType="end"/>
-      </w:r>
-      <w:r>
-        <w:t xml:space="preserve">. </w:t>
-      </w:r>
-    </w:p>
-    <w:p>
-      <w:pPr>
-        <w:pStyle w:val="Heading2"/>
-        <w:rPr>
-          <w:highlight w:val="yellow"/>
-        </w:rPr>
-      </w:pPr>
-      <w:bookmarkStart w:id="2" w:name="_Toc68032890"/>
-      <w:r>
-        <w:rPr>
-          <w:highlight w:val="yellow"/>
-        </w:rPr>
-        <w:t>Digital Forensic Investigations</w:t>
-      </w:r>
-      <w:bookmarkEnd w:id="2"/>
-    </w:p>
-    <w:p>
-      <w:pPr>
-        <w:pStyle w:val="Paragraphtext"/>
-      </w:pPr>
-      <w:r>
-        <w:t xml:space="preserve">Digital forensics has its roots in the observation that digital devices such as computers are utilized in committing crimes </w:t>
-      </w:r>
-      <w:r>
-        <w:fldChar w:fldCharType="begin"/>
-      </w:r>
-      <w:r>
-        <w:instrText xml:space="preserve"> ADDIN ZOTERO_ITEM CSL_CITATION {"citationID":"7qnXD8RW","properties":{"formattedCitation":"[2]","plainCitation":"[2]","noteIndex":0},"citationItems":[{"id":196,"uris":["http://zotero.org/users/local/s9rEjHhl/items/IG6Q2L2M"],"uri":["http://zotero.org/users/local/s9rEjHhl/items/IG6Q2L2M"],"itemData":{"id":196,"type":"book","event-place":"Cham","ISBN":"978-3-030-00580-1","language":"en","note":"DOI: 10.1007/978-3-030-00581-8","publisher":"Springer International Publishing","publisher-place":"Cham","source":"DOI.org (Crossref)","title":"Introductory Computer Forensics: A Hands-on Practical Approach","title-short":"Introductory Computer Forensics","URL":"http://link.springer.com/10.1007/978-3-030-00581-8","author":[{"family":"Lin","given":"Xiaodong"}],"accessed":{"date-parts":[["2020",11,28]]},"issued":{"date-parts":[["2018"]]}}}],"schema":"https://github.com/citation-style-language/schema/raw/master/csl-citation.json"} </w:instrText>
-      </w:r>
-      <w:r>
-        <w:fldChar w:fldCharType="separate"/>
-      </w:r>
-      <w:r>
-        <w:rPr>
-          <w:noProof/>
-        </w:rPr>
-        <w:t>[2]</w:t>
-      </w:r>
-      <w:r>
-        <w:fldChar w:fldCharType="end"/>
-      </w:r>
-      <w:r>
-        <w:t>, and often the crime only takes place in the virtual or cyber world.  Examples of such crimes are child pornography, theft of personal data, ransomware encrypting a person’s data which will only be released for a fee, etc.</w:t>
-      </w:r>
-      <w:r>
-        <w:t xml:space="preserve"> </w:t>
+        <w:t xml:space="preserve">, and often the crime only takes place in the virtual or cyber world.  Examples of such crimes are child pornography, theft of personal data, ransomware encrypting a person’s data which will only be released for a fee, etc. </w:t>
       </w:r>
     </w:p>
     <w:p>
@@ -1884,10 +1815,7 @@
         <w:pStyle w:val="Paragraphtext"/>
       </w:pPr>
       <w:r>
-        <w:t>A special relationship exists between an investigator and a forensic investigator.  Each has its own focus and is complimentary.  The forensic investigator must be able to present evidence to the investigator and the court in an understandable manner.  The investigator needs to understand all relevant detail presented to him or her with-out becoming a forensic investigator. Investigators should not hesitate to question what the forensic investigator presents to him/her</w:t>
-      </w:r>
-      <w:r>
-        <w:t xml:space="preserve"> </w:t>
+        <w:t xml:space="preserve">A special relationship exists between an investigator and a forensic investigator.  Each has its own focus and is complimentary.  The forensic investigator must be able to present evidence to the investigator and the court in an understandable manner.  The investigator needs to understand all relevant detail presented to him or her with-out becoming a forensic investigator. Investigators should not hesitate to question what the forensic investigator presents to him/her </w:t>
       </w:r>
       <w:r>
         <w:fldChar w:fldCharType="begin"/>
@@ -1916,13 +1844,7 @@
         <w:pStyle w:val="Paragraphtext"/>
       </w:pPr>
       <w:r>
-        <w:t xml:space="preserve">Increasingly crime is committed through digital channels and it often results in large volumes of data that needs to be </w:t>
-      </w:r>
-      <w:r>
-        <w:t>analysed</w:t>
-      </w:r>
-      <w:r>
-        <w:t xml:space="preserve">. The Enron case is one such case where prosecution was successful due to evidence uncovered in over 200 000 emails that was seized on company servers </w:t>
+        <w:t xml:space="preserve">Increasingly crime is committed through digital channels and it often results in large volumes of data that needs to be analysed. The Enron case is one such case where prosecution was successful due to evidence uncovered in over 200 000 emails that was seized on company servers </w:t>
       </w:r>
       <w:r>
         <w:fldChar w:fldCharType="begin"/>
@@ -1950,7 +1872,7 @@
       <w:pPr>
         <w:pStyle w:val="Heading2"/>
       </w:pPr>
-      <w:bookmarkStart w:id="3" w:name="_Toc68032891"/>
+      <w:bookmarkStart w:id="3" w:name="_Toc68074704"/>
       <w:r>
         <w:t>Email</w:t>
       </w:r>
@@ -1963,7 +1885,7 @@
       <w:pPr>
         <w:pStyle w:val="Heading2"/>
       </w:pPr>
-      <w:bookmarkStart w:id="4" w:name="_Toc68032892"/>
+      <w:bookmarkStart w:id="4" w:name="_Toc68074705"/>
       <w:r>
         <w:t>Problem Statement</w:t>
       </w:r>
@@ -1973,7 +1895,7 @@
       <w:pPr>
         <w:pStyle w:val="Heading2"/>
       </w:pPr>
-      <w:bookmarkStart w:id="5" w:name="_Toc68032893"/>
+      <w:bookmarkStart w:id="5" w:name="_Toc68074706"/>
       <w:r>
         <w:t>Motivation</w:t>
       </w:r>
@@ -1983,7 +1905,7 @@
       <w:pPr>
         <w:pStyle w:val="Heading2"/>
       </w:pPr>
-      <w:bookmarkStart w:id="6" w:name="_Toc68032894"/>
+      <w:bookmarkStart w:id="6" w:name="_Toc68074707"/>
       <w:r>
         <w:t>Objectives/methodology</w:t>
       </w:r>
@@ -1993,7 +1915,7 @@
       <w:pPr>
         <w:pStyle w:val="Heading2"/>
       </w:pPr>
-      <w:bookmarkStart w:id="7" w:name="_Toc68032895"/>
+      <w:bookmarkStart w:id="7" w:name="_Toc68074708"/>
       <w:r>
         <w:t>Layout</w:t>
       </w:r>
@@ -2003,7 +1925,7 @@
       <w:pPr>
         <w:pStyle w:val="Heading2"/>
       </w:pPr>
-      <w:bookmarkStart w:id="8" w:name="_Toc68032896"/>
+      <w:bookmarkStart w:id="8" w:name="_Toc68074709"/>
       <w:r>
         <w:t>Conclusion</w:t>
       </w:r>
@@ -2024,7 +1946,7 @@
       <w:pPr>
         <w:pStyle w:val="Heading1"/>
       </w:pPr>
-      <w:bookmarkStart w:id="9" w:name="_Toc68032897"/>
+      <w:bookmarkStart w:id="9" w:name="_Toc68074710"/>
       <w:bookmarkEnd w:id="9"/>
     </w:p>
     <w:p>
@@ -2226,6 +2148,11 @@
         <w:docPartUnique/>
       </w:docPartObj>
     </w:sdtPr>
+    <w:sdtEndPr>
+      <w:rPr>
+        <w:rStyle w:val="PageNumber"/>
+      </w:rPr>
+    </w:sdtEndPr>
     <w:sdtContent>
       <w:p>
         <w:pPr>
@@ -2291,6 +2218,11 @@
         <w:docPartUnique/>
       </w:docPartObj>
     </w:sdtPr>
+    <w:sdtEndPr>
+      <w:rPr>
+        <w:rStyle w:val="PageNumber"/>
+      </w:rPr>
+    </w:sdtEndPr>
     <w:sdtContent>
       <w:p>
         <w:pPr>
@@ -2593,7 +2525,6 @@
     <w:lvl w:ilvl="0">
       <w:start w:val="1"/>
       <w:numFmt w:val="decimal"/>
-      <w:pStyle w:val="Heading1"/>
       <w:lvlText w:val="%1"/>
       <w:lvlJc w:val="left"/>
       <w:pPr>
@@ -2606,7 +2537,6 @@
     <w:lvl w:ilvl="1">
       <w:start w:val="1"/>
       <w:numFmt w:val="decimal"/>
-      <w:pStyle w:val="Heading2"/>
       <w:lvlText w:val="%1.%2"/>
       <w:lvlJc w:val="left"/>
       <w:pPr>
@@ -2616,7 +2546,6 @@
     <w:lvl w:ilvl="2">
       <w:start w:val="1"/>
       <w:numFmt w:val="decimal"/>
-      <w:pStyle w:val="Heading3"/>
       <w:lvlText w:val="%1.%2.%3"/>
       <w:lvlJc w:val="left"/>
       <w:pPr>
@@ -2626,7 +2555,6 @@
     <w:lvl w:ilvl="3">
       <w:start w:val="1"/>
       <w:numFmt w:val="decimal"/>
-      <w:pStyle w:val="Heading4"/>
       <w:lvlText w:val="%1.%2.%3.%4"/>
       <w:lvlJc w:val="left"/>
       <w:pPr>
@@ -2636,7 +2564,6 @@
     <w:lvl w:ilvl="4">
       <w:start w:val="1"/>
       <w:numFmt w:val="decimal"/>
-      <w:pStyle w:val="Heading5"/>
       <w:lvlText w:val="%1.%2.%3.%4.%5"/>
       <w:lvlJc w:val="left"/>
       <w:pPr>
@@ -2646,7 +2573,6 @@
     <w:lvl w:ilvl="5">
       <w:start w:val="1"/>
       <w:numFmt w:val="decimal"/>
-      <w:pStyle w:val="Heading6"/>
       <w:lvlText w:val="%1.%2.%3.%4.%5.%6"/>
       <w:lvlJc w:val="left"/>
       <w:pPr>
@@ -2656,7 +2582,6 @@
     <w:lvl w:ilvl="6">
       <w:start w:val="1"/>
       <w:numFmt w:val="decimal"/>
-      <w:pStyle w:val="Heading7"/>
       <w:lvlText w:val="%1.%2.%3.%4.%5.%6.%7"/>
       <w:lvlJc w:val="left"/>
       <w:pPr>
@@ -2666,7 +2591,6 @@
     <w:lvl w:ilvl="7">
       <w:start w:val="1"/>
       <w:numFmt w:val="decimal"/>
-      <w:pStyle w:val="Heading8"/>
       <w:lvlText w:val="%1.%2.%3.%4.%5.%6.%7.%8"/>
       <w:lvlJc w:val="left"/>
       <w:pPr>
@@ -2676,7 +2600,6 @@
     <w:lvl w:ilvl="8">
       <w:start w:val="1"/>
       <w:numFmt w:val="decimal"/>
-      <w:pStyle w:val="Heading9"/>
       <w:lvlText w:val="%1.%2.%3.%4.%5.%6.%7.%8.%9"/>
       <w:lvlJc w:val="left"/>
       <w:pPr>
@@ -2991,6 +2914,9 @@
         </w:rPr>
       </w:lvl>
     </w:lvlOverride>
+  </w:num>
+  <w:num w:numId="14">
+    <w:abstractNumId w:val="12"/>
   </w:num>
 </w:numbering>
 </file>
@@ -3655,7 +3581,7 @@
     <w:rsid w:val="0094269D"/>
     <w:pPr>
       <w:numPr>
-        <w:numId w:val="13"/>
+        <w:numId w:val="14"/>
       </w:numPr>
     </w:pPr>
   </w:style>

</xml_diff>